<commit_message>
Edited demo slide information
</commit_message>
<xml_diff>
--- a/Demo/Demo3.docx
+++ b/Demo/Demo3.docx
@@ -44,14 +44,7 @@
           <w:b/>
           <w:bCs/>
         </w:rPr>
-        <w:t>Summary of p</w:t>
-      </w:r>
-      <w:r>
-        <w:rPr>
-          <w:b/>
-          <w:bCs/>
-        </w:rPr>
-        <w:t>rogress since the last meeting:</w:t>
+        <w:t>Summary of progress since the last meeting:</w:t>
       </w:r>
     </w:p>
     <w:p>
@@ -124,11 +117,7 @@
         <w:rPr/>
         <w:tab/>
         <w:tab/>
-        <w:t xml:space="preserve">- Placing an order and having it sent through to the cashier page </w:t>
-      </w:r>
-      <w:r>
-        <w:rPr/>
-        <w:t xml:space="preserve">where it is then </w:t>
+        <w:t xml:space="preserve">- Placing an order and having it sent through to the cashier page where it is then </w:t>
         <w:tab/>
         <w:tab/>
         <w:tab/>
@@ -217,14 +206,35 @@
         <w:rPr/>
         <w:tab/>
         <w:tab/>
+        <w:t xml:space="preserve">-Menu bar becoming dynamic – can now dynamically add categories – html pages </w:t>
+        <w:tab/>
+        <w:tab/>
+        <w:t>now need to be created</w:t>
+      </w:r>
+    </w:p>
+    <w:p>
+      <w:pPr>
+        <w:pStyle w:val="Normal"/>
+        <w:rPr/>
+      </w:pPr>
+      <w:r>
+        <w:rPr/>
+      </w:r>
+    </w:p>
+    <w:p>
+      <w:pPr>
+        <w:pStyle w:val="Normal"/>
+        <w:rPr/>
+      </w:pPr>
+      <w:r>
+        <w:rPr/>
+        <w:tab/>
+        <w:tab/>
         <w:t>-</w:t>
       </w:r>
       <w:r>
         <w:rPr/>
-        <w:t xml:space="preserve">Menu bar becoming dynamic – can now dynamically add categories – html pages </w:t>
-        <w:tab/>
-        <w:tab/>
-        <w:t>now need to be created</w:t>
+        <w:t>Person can choose when placing order if pay with cash or salary</w:t>
       </w:r>
     </w:p>
     <w:p>
@@ -249,57 +259,70 @@
       </w:r>
       <w:r>
         <w:rPr/>
-        <w:t>Available balance shows on profile page – when users spend money this decreases</w:t>
-      </w:r>
-    </w:p>
-    <w:p>
-      <w:pPr>
-        <w:pStyle w:val="Normal"/>
-        <w:rPr/>
-      </w:pPr>
-      <w:r>
-        <w:rPr/>
-      </w:r>
-    </w:p>
-    <w:p>
-      <w:pPr>
-        <w:pStyle w:val="Normal"/>
-        <w:rPr/>
-      </w:pPr>
-      <w:r>
-        <w:rPr/>
-        <w:tab/>
-        <w:tab/>
-        <w:t>-</w:t>
-      </w:r>
-      <w:r>
-        <w:rPr/>
-        <w:t xml:space="preserve">Insufficient funds exception functionality  </w:t>
-      </w:r>
-    </w:p>
-    <w:p>
-      <w:pPr>
-        <w:pStyle w:val="Normal"/>
-        <w:rPr/>
-      </w:pPr>
-      <w:r>
-        <w:rPr/>
-      </w:r>
-    </w:p>
-    <w:p>
-      <w:pPr>
-        <w:pStyle w:val="Normal"/>
-        <w:rPr/>
-      </w:pPr>
-      <w:r>
-        <w:rPr/>
-        <w:tab/>
-        <w:tab/>
-        <w:t>-</w:t>
-      </w:r>
-      <w:r>
-        <w:rPr/>
-        <w:t xml:space="preserve">Order number functionality </w:t>
+        <w:t>Person can add preferences eg no onion to her order before placing it</w:t>
+      </w:r>
+    </w:p>
+    <w:p>
+      <w:pPr>
+        <w:pStyle w:val="Normal"/>
+        <w:rPr/>
+      </w:pPr>
+      <w:r>
+        <w:rPr/>
+      </w:r>
+    </w:p>
+    <w:p>
+      <w:pPr>
+        <w:pStyle w:val="Normal"/>
+        <w:rPr/>
+      </w:pPr>
+      <w:r>
+        <w:rPr/>
+        <w:tab/>
+        <w:tab/>
+        <w:t>-Available balance shows on profile page – when users spend money this decreases</w:t>
+      </w:r>
+    </w:p>
+    <w:p>
+      <w:pPr>
+        <w:pStyle w:val="Normal"/>
+        <w:rPr/>
+      </w:pPr>
+      <w:r>
+        <w:rPr/>
+      </w:r>
+    </w:p>
+    <w:p>
+      <w:pPr>
+        <w:pStyle w:val="Normal"/>
+        <w:rPr/>
+      </w:pPr>
+      <w:r>
+        <w:rPr/>
+        <w:tab/>
+        <w:tab/>
+        <w:t xml:space="preserve">-Insufficient funds exception functionality  </w:t>
+      </w:r>
+    </w:p>
+    <w:p>
+      <w:pPr>
+        <w:pStyle w:val="Normal"/>
+        <w:rPr/>
+      </w:pPr>
+      <w:r>
+        <w:rPr/>
+      </w:r>
+    </w:p>
+    <w:p>
+      <w:pPr>
+        <w:pStyle w:val="Normal"/>
+        <w:rPr/>
+      </w:pPr>
+      <w:r>
+        <w:rPr/>
+        <w:tab/>
+        <w:tab/>
+        <w:t xml:space="preserve">-Order number functionality </w:t>
       </w:r>
     </w:p>
     <w:p>
@@ -321,11 +344,7 @@
         <w:rPr/>
         <w:tab/>
         <w:tab/>
-        <w:t>-</w:t>
-      </w:r>
-      <w:r>
-        <w:rPr/>
-        <w:t xml:space="preserve">For space usage the menu category list has now become a dropdown when the </w:t>
+        <w:t xml:space="preserve">-For space usage the menu category list has now become a dropdown when the </w:t>
         <w:tab/>
         <w:tab/>
         <w:tab/>
@@ -350,11 +369,7 @@
         <w:rPr/>
         <w:tab/>
         <w:tab/>
-        <w:t>-</w:t>
-      </w:r>
-      <w:r>
-        <w:rPr/>
-        <w:t>Relevant tests and documentation updates</w:t>
+        <w:t>-Relevant tests and documentation updates</w:t>
       </w:r>
     </w:p>
     <w:p>
@@ -978,6 +993,7 @@
       <w:pgNumType w:fmt="decimal"/>
       <w:formProt w:val="false"/>
       <w:textDirection w:val="lrTb"/>
+      <w:docGrid w:type="default" w:linePitch="240" w:charSpace="4294961151"/>
     </w:sectPr>
   </w:body>
 </w:document>
@@ -1003,10 +1019,12 @@
     <w:pPr>
       <w:widowControl w:val="false"/>
       <w:suppressAutoHyphens w:val="true"/>
+      <w:bidi w:val="0"/>
+      <w:jc w:val="left"/>
     </w:pPr>
     <w:rPr>
       <w:rFonts w:ascii="Liberation Serif" w:hAnsi="Liberation Serif" w:eastAsia="Droid Sans" w:cs="FreeSans"/>
-      <w:color w:val="auto"/>
+      <w:color w:val="00000A"/>
       <w:sz w:val="24"/>
       <w:szCs w:val="24"/>
       <w:lang w:val="en-ZA" w:eastAsia="zh-CN" w:bidi="hi-IN"/>

</xml_diff>